<commit_message>
edit Projektplan, Userprofiles evaluiert und ergaenzt
</commit_message>
<xml_diff>
--- a/MS2/Personae.docx
+++ b/MS2/Personae.docx
@@ -112,13 +112,7 @@
         <w:rPr>
           <w:rFonts w:ascii="Calibri" w:hAnsi="Calibri"/>
         </w:rPr>
-        <w:t>Amadou ist 30 Jahre alt, ein afrikanischer Ackerbauer und lebt in Burkina Faso.</w:t>
-      </w:r>
-      <w:r>
-        <w:rPr>
-          <w:rFonts w:ascii="Calibri" w:hAnsi="Calibri"/>
-        </w:rPr>
-        <w:t xml:space="preserve"> Er hat eine Frau und 3 Kinder, welche er durch die Erträge seiner Hirseernte ernähren muss. Doch oft fallen die Erträge niedrig aus. Durch Dürre </w:t>
+        <w:t xml:space="preserve">Amadou ist 30 Jahre alt, ein afrikanischer Ackerbauer und lebt in Burkina Faso. Er hat eine Frau und 3 Kinder, welche er durch die Erträge seiner Hirseernte ernähren muss. Doch oft fallen die Erträge niedrig aus. Durch Dürre </w:t>
       </w:r>
       <w:r>
         <w:rPr>
@@ -130,13 +124,7 @@
         <w:rPr>
           <w:rFonts w:ascii="Calibri" w:hAnsi="Calibri"/>
         </w:rPr>
-        <w:t xml:space="preserve"> die Pflanzen, durch hohe Niederschläge werden die Pflanzen aus dem Boden gespült. Amadou besitzt </w:t>
-      </w:r>
-      <w:r>
-        <w:rPr>
-          <w:rFonts w:ascii="Calibri" w:hAnsi="Calibri"/>
-        </w:rPr>
-        <w:t>ein Smartphone, allerdings kann er es nicht nutzen wie Menschen aus einem Industrieland. Lese- und Schreiben stellt für ihn ein erhebliches Problem dar, da er keine schulische Ausbildung genießen k</w:t>
+        <w:t xml:space="preserve"> die Pflanzen, durch hohe Niederschläge werden die Pflanzen aus dem Boden gespült. Amadou besitzt ein Smartphone, allerdings kann er es nicht nutzen wie Menschen aus einem Industrieland. Lese- und Schreiben stellt für ihn ein erhebliches Problem dar, da er keine schulische Ausbildung genießen k</w:t>
       </w:r>
       <w:r>
         <w:rPr>
@@ -160,13 +148,7 @@
         <w:rPr>
           <w:rFonts w:ascii="Calibri" w:hAnsi="Calibri"/>
         </w:rPr>
-        <w:t xml:space="preserve"> eher gering sind</w:t>
-      </w:r>
-      <w:r>
-        <w:rPr>
-          <w:rFonts w:ascii="Calibri" w:hAnsi="Calibri"/>
-        </w:rPr>
-        <w:t>. Er weiß, dass er etwas an seinem Anbauverfahren ändern muss, denn die Existent seiner Familie ist bedroht.</w:t>
+        <w:t xml:space="preserve"> eher gering sind. Er weiß, dass er etwas an seinem Anbauverfahren ändern muss, denn die Existent seiner Familie ist bedroht.</w:t>
       </w:r>
     </w:p>
     <w:p>
@@ -193,12 +175,12 @@
           <wp:anchor distT="0" distB="0" distL="0" distR="0" simplePos="0" relativeHeight="5" behindDoc="0" locked="0" layoutInCell="1" allowOverlap="1">
             <wp:simplePos x="0" y="0"/>
             <wp:positionH relativeFrom="column">
-              <wp:posOffset>-41275</wp:posOffset>
+              <wp:posOffset>-43815</wp:posOffset>
             </wp:positionH>
             <wp:positionV relativeFrom="paragraph">
-              <wp:posOffset>245110</wp:posOffset>
+              <wp:posOffset>246380</wp:posOffset>
             </wp:positionV>
-            <wp:extent cx="4381500" cy="2752725"/>
+            <wp:extent cx="3032125" cy="1905000"/>
             <wp:effectExtent l="0" t="0" r="0" b="0"/>
             <wp:wrapTopAndBottom/>
             <wp:docPr id="2" name="Bild4"/>
@@ -223,7 +205,7 @@
                   <pic:spPr bwMode="auto">
                     <a:xfrm>
                       <a:off x="0" y="0"/>
-                      <a:ext cx="4381500" cy="2752725"/>
+                      <a:ext cx="3032125" cy="1905000"/>
                     </a:xfrm>
                     <a:prstGeom prst="rect">
                       <a:avLst/>
@@ -232,6 +214,12 @@
                 </pic:pic>
               </a:graphicData>
             </a:graphic>
+            <wp14:sizeRelH relativeFrom="margin">
+              <wp14:pctWidth>0</wp14:pctWidth>
+            </wp14:sizeRelH>
+            <wp14:sizeRelV relativeFrom="margin">
+              <wp14:pctHeight>0</wp14:pctHeight>
+            </wp14:sizeRelV>
           </wp:anchor>
         </w:drawing>
       </w:r>
@@ -279,25 +267,14 @@
         <w:rPr>
           <w:rFonts w:ascii="Calibri" w:hAnsi="Calibri"/>
         </w:rPr>
-        <w:t xml:space="preserve"> ist 37 Jahre alt, eine afrikanische Bäuerin und lebt in Nigeria. Sie und ihr Mann bauen Vanille an, um ihre Familie mit 4</w:t>
-      </w:r>
-      <w:r>
-        <w:rPr>
-          <w:rFonts w:ascii="Calibri" w:hAnsi="Calibri"/>
-        </w:rPr>
-        <w:t xml:space="preserve"> Kindern zu ernähren. Vor einigen Jahren konnten sie immer gute Erträge erzielen und sorglos davon leben, doch ihre Ernten fallen Jahr für Jahr schlechter aus. Dies treibt die Familie immer weiter in die Armut. Woran das liegt, können Sie sich nicht erklär</w:t>
-      </w:r>
-      <w:r>
-        <w:rPr>
-          <w:rFonts w:ascii="Calibri" w:hAnsi="Calibri"/>
-        </w:rPr>
-        <w:t>en. Grund dafür ist, dass ihnen Fachwissen fehlt. Sie konnten keine Schule besuchen und haben den Anbau aus Tradition weitergeführt. Außerdem sind Analphabeten und können nicht Lesen und Schreiben. Ein Smartphone konnte sich die Familie vor einiger Zeit le</w:t>
-      </w:r>
-      <w:r>
-        <w:rPr>
-          <w:rFonts w:ascii="Calibri" w:hAnsi="Calibri"/>
-        </w:rPr>
-        <w:t xml:space="preserve">isten, jedoch fehlt ihnen das Wissen es richtig zu benutzen. </w:t>
+        <w:t xml:space="preserve"> ist 37 Jahre alt, eine afrikanische Bäuerin und lebt in Nigeria. Sie und ihr Mann bauen Vanille an, um ihre Familie mit 4 Kindern zu ernähren. Vor einigen Jahren konnten sie immer gute Erträge erzielen und sorglos davon leben, doch ihre Ernten fallen Jahr für Jahr schlechter aus. Dies treibt </w:t>
+      </w:r>
+      <w:r>
+        <w:rPr>
+          <w:rFonts w:ascii="Calibri" w:hAnsi="Calibri"/>
+        </w:rPr>
+        <w:lastRenderedPageBreak/>
+        <w:t xml:space="preserve">die Familie immer weiter in die Armut. Woran das liegt, können Sie sich nicht erklären. Grund dafür ist, dass ihnen Fachwissen fehlt. Sie konnten keine Schule besuchen und haben den Anbau aus Tradition weitergeführt. Außerdem sind Analphabeten und können nicht Lesen und Schreiben. Ein Smartphone konnte sich die Familie vor einiger Zeit leisten, jedoch fehlt ihnen das Wissen es richtig zu benutzen. </w:t>
       </w:r>
       <w:proofErr w:type="spellStart"/>
       <w:r>
@@ -311,13 +288,7 @@
         <w:rPr>
           <w:rFonts w:ascii="Calibri" w:hAnsi="Calibri"/>
         </w:rPr>
-        <w:t xml:space="preserve"> möchte die Ursache für die niedrigen Erträge herausfinden und ist auch bereit ihre Tradition des Vanilleanbaus aufzugeben, wenn sie eine Alternative finden würde mit welcher sie den Lebensu</w:t>
-      </w:r>
-      <w:r>
-        <w:rPr>
-          <w:rFonts w:ascii="Calibri" w:hAnsi="Calibri"/>
-        </w:rPr>
-        <w:t>nterhalt ihrer Familie sichern kann.</w:t>
+        <w:t xml:space="preserve"> möchte die Ursache für die niedrigen Erträge herausfinden und ist auch bereit ihre Tradition des Vanilleanbaus aufzugeben, wenn sie eine Alternative finden würde mit welcher sie den Lebensunterhalt ihrer Familie sichern kann.</w:t>
       </w:r>
       <w:r>
         <w:rPr>
@@ -336,33 +307,90 @@
     <w:p>
       <w:pPr>
         <w:rPr>
+          <w:rFonts w:ascii="Calibri" w:hAnsi="Calibri"/>
+          <w:noProof/>
+          <w:lang w:eastAsia="de-DE" w:bidi="ar-SA"/>
+        </w:rPr>
+      </w:pPr>
+      <w:r>
+        <w:rPr>
           <w:rFonts w:asciiTheme="minorHAnsi" w:hAnsiTheme="minorHAnsi" w:cstheme="minorHAnsi"/>
           <w:b/>
         </w:rPr>
-      </w:pPr>
+        <w:t>Landwirt</w:t>
+      </w:r>
       <w:r>
         <w:rPr>
           <w:rFonts w:asciiTheme="minorHAnsi" w:hAnsiTheme="minorHAnsi" w:cstheme="minorHAnsi"/>
           <w:b/>
         </w:rPr>
-        <w:t>Landwirt</w:t>
-      </w:r>
+        <w:t xml:space="preserve"> </w:t>
+      </w:r>
+      <w:proofErr w:type="spellStart"/>
       <w:r>
         <w:rPr>
           <w:rFonts w:asciiTheme="minorHAnsi" w:hAnsiTheme="minorHAnsi" w:cstheme="minorHAnsi"/>
           <w:b/>
         </w:rPr>
-        <w:t xml:space="preserve"> </w:t>
-      </w:r>
-      <w:proofErr w:type="spellStart"/>
-      <w:r>
+        <w:t>Bouba</w:t>
+      </w:r>
+      <w:proofErr w:type="spellEnd"/>
+    </w:p>
+    <w:p>
+      <w:pPr>
         <w:rPr>
           <w:rFonts w:asciiTheme="minorHAnsi" w:hAnsiTheme="minorHAnsi" w:cstheme="minorHAnsi"/>
           <w:b/>
         </w:rPr>
-        <w:t>Bouba</w:t>
-      </w:r>
-      <w:proofErr w:type="spellEnd"/>
+      </w:pPr>
+      <w:r>
+        <w:rPr>
+          <w:rFonts w:ascii="Calibri" w:hAnsi="Calibri"/>
+          <w:noProof/>
+          <w:lang w:eastAsia="de-DE" w:bidi="ar-SA"/>
+        </w:rPr>
+        <w:drawing>
+          <wp:inline distT="0" distB="0" distL="0" distR="0" wp14:anchorId="0460987F" wp14:editId="08C6EF7F">
+            <wp:extent cx="2955799" cy="1962150"/>
+            <wp:effectExtent l="0" t="0" r="0" b="0"/>
+            <wp:docPr id="5" name="Grafik 5"/>
+            <wp:cNvGraphicFramePr>
+              <a:graphicFrameLocks xmlns:a="http://schemas.openxmlformats.org/drawingml/2006/main" noChangeAspect="1"/>
+            </wp:cNvGraphicFramePr>
+            <a:graphic xmlns:a="http://schemas.openxmlformats.org/drawingml/2006/main">
+              <a:graphicData uri="http://schemas.openxmlformats.org/drawingml/2006/picture">
+                <pic:pic xmlns:pic="http://schemas.openxmlformats.org/drawingml/2006/picture">
+                  <pic:nvPicPr>
+                    <pic:cNvPr id="5" name="bouba.jpg"/>
+                    <pic:cNvPicPr/>
+                  </pic:nvPicPr>
+                  <pic:blipFill>
+                    <a:blip r:embed="rId6">
+                      <a:extLst>
+                        <a:ext uri="{28A0092B-C50C-407E-A947-70E740481C1C}">
+                          <a14:useLocalDpi xmlns:a14="http://schemas.microsoft.com/office/drawing/2010/main" val="0"/>
+                        </a:ext>
+                      </a:extLst>
+                    </a:blip>
+                    <a:stretch>
+                      <a:fillRect/>
+                    </a:stretch>
+                  </pic:blipFill>
+                  <pic:spPr>
+                    <a:xfrm>
+                      <a:off x="0" y="0"/>
+                      <a:ext cx="2971815" cy="1972782"/>
+                    </a:xfrm>
+                    <a:prstGeom prst="rect">
+                      <a:avLst/>
+                    </a:prstGeom>
+                  </pic:spPr>
+                </pic:pic>
+              </a:graphicData>
+            </a:graphic>
+          </wp:inline>
+        </w:drawing>
+      </w:r>
     </w:p>
     <w:p>
       <w:pPr>
@@ -375,7 +403,9 @@
     <w:p>
       <w:pPr>
         <w:rPr>
-          <w:rFonts w:asciiTheme="minorHAnsi" w:hAnsiTheme="minorHAnsi" w:cstheme="minorHAnsi"/>
+          <w:rFonts w:ascii="Calibri" w:hAnsi="Calibri"/>
+          <w:b/>
+          <w:bCs/>
         </w:rPr>
       </w:pPr>
       <w:proofErr w:type="spellStart"/>
@@ -581,13 +611,6 @@
       <w:pPr>
         <w:rPr>
           <w:rFonts w:ascii="Calibri" w:hAnsi="Calibri"/>
-        </w:rPr>
-      </w:pPr>
-    </w:p>
-    <w:p>
-      <w:pPr>
-        <w:rPr>
-          <w:rFonts w:ascii="Calibri" w:hAnsi="Calibri"/>
           <w:b/>
           <w:bCs/>
         </w:rPr>
@@ -595,34 +618,19 @@
       <w:r>
         <w:rPr>
           <w:rFonts w:ascii="Calibri" w:hAnsi="Calibri"/>
-          <w:b/>
-          <w:bCs/>
-        </w:rPr>
-        <w:t>Helfer Andreas Baumann</w:t>
-      </w:r>
-    </w:p>
-    <w:p>
-      <w:pPr>
-        <w:rPr>
-          <w:rFonts w:ascii="Calibri" w:hAnsi="Calibri"/>
-        </w:rPr>
-      </w:pPr>
-      <w:r>
-        <w:rPr>
-          <w:rFonts w:ascii="Calibri" w:hAnsi="Calibri"/>
           <w:noProof/>
           <w:lang w:eastAsia="de-DE" w:bidi="ar-SA"/>
         </w:rPr>
         <w:drawing>
-          <wp:anchor distT="0" distB="0" distL="0" distR="0" simplePos="0" relativeHeight="3" behindDoc="0" locked="0" layoutInCell="1" allowOverlap="1">
+          <wp:anchor distT="0" distB="0" distL="0" distR="0" simplePos="0" relativeHeight="3" behindDoc="0" locked="0" layoutInCell="1" allowOverlap="1" wp14:anchorId="7CBEB6E4" wp14:editId="3B7B3566">
             <wp:simplePos x="0" y="0"/>
             <wp:positionH relativeFrom="column">
-              <wp:posOffset>33655</wp:posOffset>
+              <wp:posOffset>32385</wp:posOffset>
             </wp:positionH>
             <wp:positionV relativeFrom="paragraph">
-              <wp:posOffset>109855</wp:posOffset>
+              <wp:posOffset>299085</wp:posOffset>
             </wp:positionV>
-            <wp:extent cx="4286250" cy="2857500"/>
+            <wp:extent cx="3257550" cy="2171700"/>
             <wp:effectExtent l="0" t="0" r="0" b="0"/>
             <wp:wrapTopAndBottom/>
             <wp:docPr id="3" name="Bild2"/>
@@ -639,7 +647,7 @@
                     </pic:cNvPicPr>
                   </pic:nvPicPr>
                   <pic:blipFill>
-                    <a:blip r:embed="rId6"/>
+                    <a:blip r:embed="rId7"/>
                     <a:stretch>
                       <a:fillRect/>
                     </a:stretch>
@@ -647,7 +655,7 @@
                   <pic:spPr bwMode="auto">
                     <a:xfrm>
                       <a:off x="0" y="0"/>
-                      <a:ext cx="4286250" cy="2857500"/>
+                      <a:ext cx="3257550" cy="2171700"/>
                     </a:xfrm>
                     <a:prstGeom prst="rect">
                       <a:avLst/>
@@ -656,40 +664,49 @@
                 </pic:pic>
               </a:graphicData>
             </a:graphic>
+            <wp14:sizeRelH relativeFrom="margin">
+              <wp14:pctWidth>0</wp14:pctWidth>
+            </wp14:sizeRelH>
+            <wp14:sizeRelV relativeFrom="margin">
+              <wp14:pctHeight>0</wp14:pctHeight>
+            </wp14:sizeRelV>
           </wp:anchor>
         </w:drawing>
       </w:r>
-    </w:p>
-    <w:p>
-      <w:pPr>
-        <w:rPr>
-          <w:rFonts w:ascii="Calibri" w:hAnsi="Calibri"/>
-        </w:rPr>
-      </w:pPr>
-      <w:r>
-        <w:rPr>
-          <w:rFonts w:ascii="Calibri" w:hAnsi="Calibri"/>
-        </w:rPr>
-        <w:t>Andreas Baumann ist 32 Jahre alt und betreibt einen landwirtschaftlichen Betrieb mit Ackerbau in Niedersachsen (Deutschland). Er hat sich als Aufgabe gemacht sein Wissen an Menschen in Entwickl</w:t>
-      </w:r>
-      <w:r>
-        <w:rPr>
-          <w:rFonts w:ascii="Calibri" w:hAnsi="Calibri"/>
-        </w:rPr>
-        <w:t xml:space="preserve">ungsländern weiterzugeben. Sein Studium in Agrarwissenschaften hat er erfolgreich abgeschlossen und übernahm den Betrieb seines Vaters. Dementsprechend ist sein Fachwissen in </w:t>
+      <w:r>
+        <w:rPr>
+          <w:rFonts w:ascii="Calibri" w:hAnsi="Calibri"/>
+          <w:b/>
+          <w:bCs/>
+        </w:rPr>
+        <w:t>Helfer Andreas Baumann</w:t>
+      </w:r>
+    </w:p>
+    <w:p>
+      <w:pPr>
+        <w:rPr>
+          <w:rFonts w:ascii="Calibri" w:hAnsi="Calibri"/>
+        </w:rPr>
+      </w:pPr>
+    </w:p>
+    <w:p>
+      <w:pPr>
+        <w:rPr>
+          <w:rFonts w:ascii="Calibri" w:hAnsi="Calibri"/>
+        </w:rPr>
+      </w:pPr>
+      <w:r>
+        <w:rPr>
+          <w:rFonts w:ascii="Calibri" w:hAnsi="Calibri"/>
+        </w:rPr>
+        <w:t xml:space="preserve">Andreas Baumann ist 32 Jahre alt und betreibt einen landwirtschaftlichen Betrieb mit Ackerbau in Niedersachsen (Deutschland). Er hat sich als Aufgabe gemacht sein Wissen an Menschen in </w:t>
       </w:r>
       <w:r>
         <w:rPr>
           <w:rFonts w:ascii="Calibri" w:hAnsi="Calibri"/>
         </w:rPr>
         <w:lastRenderedPageBreak/>
-        <w:t>diesem Bereich besonders hoch und weiß dieses zu vermitteln. Als moderner Mann be</w:t>
-      </w:r>
-      <w:r>
-        <w:rPr>
-          <w:rFonts w:ascii="Calibri" w:hAnsi="Calibri"/>
-        </w:rPr>
-        <w:t xml:space="preserve">sitzt er Erfahrung im Umgang mit Smartphone, </w:t>
+        <w:t xml:space="preserve">Entwicklungsländern weiterzugeben. Sein Studium in Agrarwissenschaften hat er erfolgreich abgeschlossen und übernahm den Betrieb seines Vaters. Dementsprechend ist sein Fachwissen in diesem Bereich besonders hoch und weiß dieses zu vermitteln. Als moderner Mann besitzt er Erfahrung im Umgang mit Smartphone, </w:t>
       </w:r>
       <w:proofErr w:type="spellStart"/>
       <w:r>
@@ -705,90 +722,6 @@
         </w:rPr>
         <w:t xml:space="preserve"> und Computer. Er ist offen und bereit sich für die Aufgabe als Vermittler weiter zu bilden und freut sich auf seine Aufgabe. </w:t>
       </w:r>
-    </w:p>
-    <w:p>
-      <w:pPr>
-        <w:rPr>
-          <w:rFonts w:ascii="Calibri" w:hAnsi="Calibri"/>
-        </w:rPr>
-      </w:pPr>
-    </w:p>
-    <w:p>
-      <w:pPr>
-        <w:rPr>
-          <w:rFonts w:ascii="Calibri" w:hAnsi="Calibri"/>
-        </w:rPr>
-      </w:pPr>
-    </w:p>
-    <w:p>
-      <w:pPr>
-        <w:rPr>
-          <w:rFonts w:ascii="Calibri" w:hAnsi="Calibri"/>
-        </w:rPr>
-      </w:pPr>
-    </w:p>
-    <w:p>
-      <w:pPr>
-        <w:rPr>
-          <w:rFonts w:ascii="Calibri" w:hAnsi="Calibri"/>
-        </w:rPr>
-      </w:pPr>
-    </w:p>
-    <w:p>
-      <w:pPr>
-        <w:rPr>
-          <w:rFonts w:ascii="Calibri" w:hAnsi="Calibri"/>
-        </w:rPr>
-      </w:pPr>
-    </w:p>
-    <w:p>
-      <w:pPr>
-        <w:rPr>
-          <w:rFonts w:ascii="Calibri" w:hAnsi="Calibri"/>
-        </w:rPr>
-      </w:pPr>
-    </w:p>
-    <w:p>
-      <w:pPr>
-        <w:rPr>
-          <w:rFonts w:ascii="Calibri" w:hAnsi="Calibri"/>
-        </w:rPr>
-      </w:pPr>
-    </w:p>
-    <w:p>
-      <w:pPr>
-        <w:rPr>
-          <w:rFonts w:ascii="Calibri" w:hAnsi="Calibri"/>
-        </w:rPr>
-      </w:pPr>
-    </w:p>
-    <w:p>
-      <w:pPr>
-        <w:rPr>
-          <w:rFonts w:ascii="Calibri" w:hAnsi="Calibri"/>
-        </w:rPr>
-      </w:pPr>
-    </w:p>
-    <w:p>
-      <w:pPr>
-        <w:rPr>
-          <w:rFonts w:ascii="Calibri" w:hAnsi="Calibri"/>
-        </w:rPr>
-      </w:pPr>
-    </w:p>
-    <w:p>
-      <w:pPr>
-        <w:rPr>
-          <w:rFonts w:ascii="Calibri" w:hAnsi="Calibri"/>
-        </w:rPr>
-      </w:pPr>
-    </w:p>
-    <w:p>
-      <w:pPr>
-        <w:rPr>
-          <w:rFonts w:ascii="Calibri" w:hAnsi="Calibri"/>
-        </w:rPr>
-      </w:pPr>
     </w:p>
     <w:p>
       <w:pPr>
@@ -845,7 +778,7 @@
                     </pic:cNvPicPr>
                   </pic:nvPicPr>
                   <pic:blipFill>
-                    <a:blip r:embed="rId7"/>
+                    <a:blip r:embed="rId8"/>
                     <a:stretch>
                       <a:fillRect/>
                     </a:stretch>
@@ -876,25 +809,7 @@
         <w:rPr>
           <w:rFonts w:ascii="Calibri" w:hAnsi="Calibri"/>
         </w:rPr>
-        <w:t xml:space="preserve">Katharina Müller ist 24 Jahre alt und </w:t>
-      </w:r>
-      <w:r>
-        <w:rPr>
-          <w:rFonts w:ascii="Calibri" w:hAnsi="Calibri"/>
-        </w:rPr>
-        <w:t>betreibt gemeinsam mit ihrer Familie einen Ackerbaubetrieb in  Schleswig-Holstein (Deutschland). Sie hat eine Ausbildung als Landwirtin und ihre Meisterprüfung absolviert. Katharina möchte den Menschen vor Ort Tipps und Tricks im Bereich Ackerbau zeigen, u</w:t>
-      </w:r>
-      <w:r>
-        <w:rPr>
-          <w:rFonts w:ascii="Calibri" w:hAnsi="Calibri"/>
-        </w:rPr>
-        <w:t xml:space="preserve">m die Erträge zu steigern. Dabei möchte sie auch Ansprechpartnerin für Frauen und Kinder der Familien sein. Sie besitzt ein gutes Fachwissen und ist besonders in der Praxis erfahren. Außerdem verfügt sie über ein gutes technisches Verständnis und weiß mit </w:t>
-      </w:r>
-      <w:r>
-        <w:rPr>
-          <w:rFonts w:ascii="Calibri" w:hAnsi="Calibri"/>
-        </w:rPr>
-        <w:t xml:space="preserve">einem Smartphone, </w:t>
+        <w:t xml:space="preserve">Katharina Müller ist 24 Jahre alt und betreibt gemeinsam mit ihrer Familie einen Ackerbaubetrieb in  Schleswig-Holstein (Deutschland). Sie hat eine Ausbildung als Landwirtin und ihre Meisterprüfung absolviert. Katharina möchte den Menschen vor Ort Tipps und Tricks im Bereich Ackerbau zeigen, um die Erträge zu steigern. Dabei möchte sie auch Ansprechpartnerin für Frauen und Kinder der Familien sein. Sie besitzt ein gutes Fachwissen und ist besonders in der Praxis erfahren. Außerdem verfügt sie über ein gutes technisches Verständnis und weiß mit einem Smartphone, </w:t>
       </w:r>
       <w:proofErr w:type="spellStart"/>
       <w:r>

</xml_diff>